<commit_message>
completed write up and commented code
</commit_message>
<xml_diff>
--- a/Final_Writeup.docx
+++ b/Final_Writeup.docx
@@ -537,84 +537,133 @@
           <w:rFonts w:ascii="Times" w:hAnsi="Times"/>
           <w:lang w:eastAsia="de-DE"/>
         </w:rPr>
-        <w:t xml:space="preserve">we </w:t>
+        <w:t>I</w:t>
       </w:r>
       <w:r>
         <w:rPr>
           <w:rFonts w:ascii="Times" w:hAnsi="Times"/>
           <w:lang w:eastAsia="de-DE"/>
         </w:rPr>
-        <w:t xml:space="preserve">chose to apply these networks to </w:t>
+        <w:t xml:space="preserve"> </w:t>
       </w:r>
       <w:r>
         <w:rPr>
           <w:rFonts w:ascii="Times" w:hAnsi="Times"/>
           <w:lang w:eastAsia="de-DE"/>
         </w:rPr>
-        <w:t xml:space="preserve">the challenge of English </w:t>
+        <w:t xml:space="preserve">chose to apply these networks to </w:t>
       </w:r>
       <w:r>
         <w:rPr>
           <w:rFonts w:ascii="Times" w:hAnsi="Times"/>
           <w:lang w:eastAsia="de-DE"/>
         </w:rPr>
-        <w:t xml:space="preserve">vowel phoneme </w:t>
+        <w:t xml:space="preserve">the challenge of English </w:t>
       </w:r>
       <w:r>
         <w:rPr>
           <w:rFonts w:ascii="Times" w:hAnsi="Times"/>
           <w:lang w:eastAsia="de-DE"/>
         </w:rPr>
-        <w:t>classification</w:t>
+        <w:t xml:space="preserve">vowel phoneme </w:t>
       </w:r>
       <w:r>
         <w:rPr>
           <w:rFonts w:ascii="Times" w:hAnsi="Times"/>
           <w:lang w:eastAsia="de-DE"/>
         </w:rPr>
-        <w:t xml:space="preserve">. </w:t>
+        <w:t>classification</w:t>
       </w:r>
       <w:r>
         <w:rPr>
           <w:rFonts w:ascii="Times" w:hAnsi="Times"/>
           <w:lang w:eastAsia="de-DE"/>
         </w:rPr>
-        <w:t xml:space="preserve">When tested on the </w:t>
+        <w:t xml:space="preserve">. </w:t>
       </w:r>
       <w:r>
         <w:rPr>
           <w:rFonts w:ascii="Times" w:hAnsi="Times"/>
           <w:lang w:eastAsia="de-DE"/>
         </w:rPr>
-        <w:t>University of Western Michigan Vowel Database</w:t>
+        <w:t xml:space="preserve">When tested on the </w:t>
       </w:r>
       <w:r>
         <w:rPr>
           <w:rFonts w:ascii="Times" w:hAnsi="Times"/>
           <w:lang w:eastAsia="de-DE"/>
         </w:rPr>
-        <w:t xml:space="preserve">, our network achieved an accuracy of 91.37% on our validation set. </w:t>
+        <w:t>University of Western Michigan Vowel Database</w:t>
       </w:r>
       <w:r>
         <w:rPr>
           <w:rFonts w:ascii="Times" w:hAnsi="Times"/>
           <w:lang w:eastAsia="de-DE"/>
         </w:rPr>
-        <w:t xml:space="preserve">With the </w:t>
+        <w:t xml:space="preserve">, </w:t>
       </w:r>
       <w:r>
         <w:rPr>
           <w:rFonts w:ascii="Times" w:hAnsi="Times"/>
           <w:lang w:eastAsia="de-DE"/>
         </w:rPr>
-        <w:t xml:space="preserve">promising </w:t>
+        <w:t>the</w:t>
       </w:r>
       <w:r>
         <w:rPr>
           <w:rFonts w:ascii="Times" w:hAnsi="Times"/>
           <w:lang w:eastAsia="de-DE"/>
         </w:rPr>
-        <w:t>results obtained, we anticipate that this network can be applied to vowel phoneme classification for other less prominent languages in efforts of recovery.</w:t>
+        <w:t xml:space="preserve"> network achieved an accuracy of 91.37% on </w:t>
+      </w:r>
+      <w:r>
+        <w:rPr>
+          <w:rFonts w:ascii="Times" w:hAnsi="Times"/>
+          <w:lang w:eastAsia="de-DE"/>
+        </w:rPr>
+        <w:t>the</w:t>
+      </w:r>
+      <w:r>
+        <w:rPr>
+          <w:rFonts w:ascii="Times" w:hAnsi="Times"/>
+          <w:lang w:eastAsia="de-DE"/>
+        </w:rPr>
+        <w:t xml:space="preserve"> validation set. </w:t>
+      </w:r>
+      <w:r>
+        <w:rPr>
+          <w:rFonts w:ascii="Times" w:hAnsi="Times"/>
+          <w:lang w:eastAsia="de-DE"/>
+        </w:rPr>
+        <w:t xml:space="preserve">With the </w:t>
+      </w:r>
+      <w:r>
+        <w:rPr>
+          <w:rFonts w:ascii="Times" w:hAnsi="Times"/>
+          <w:lang w:eastAsia="de-DE"/>
+        </w:rPr>
+        <w:t xml:space="preserve">promising </w:t>
+      </w:r>
+      <w:r>
+        <w:rPr>
+          <w:rFonts w:ascii="Times" w:hAnsi="Times"/>
+          <w:lang w:eastAsia="de-DE"/>
+        </w:rPr>
+        <w:t xml:space="preserve">results obtained, </w:t>
+      </w:r>
+      <w:r>
+        <w:rPr>
+          <w:rFonts w:ascii="Times" w:hAnsi="Times"/>
+          <w:lang w:eastAsia="de-DE"/>
+        </w:rPr>
+        <w:t>I</w:t>
+      </w:r>
+      <w:r>
+        <w:rPr>
+          <w:rFonts w:ascii="Times" w:hAnsi="Times"/>
+          <w:lang w:eastAsia="de-DE"/>
+        </w:rPr>
+        <w:t xml:space="preserve"> anticipate that this network can be applied to vowel phoneme classification for other less prominent languages in efforts of recovery.</w:t>
       </w:r>
     </w:p>
     <w:p>
@@ -645,10 +694,22 @@
       </w:r>
       <w:proofErr w:type="spellEnd"/>
       <w:r>
-        <w:t xml:space="preserve"> et al 2012</w:t>
-      </w:r>
-      <w:r>
-        <w:t>; Li et al 2005</w:t>
+        <w:t xml:space="preserve"> et al</w:t>
+      </w:r>
+      <w:r>
+        <w:t>,</w:t>
+      </w:r>
+      <w:r>
+        <w:t xml:space="preserve"> 2012</w:t>
+      </w:r>
+      <w:r>
+        <w:t>; Li et al</w:t>
+      </w:r>
+      <w:r>
+        <w:t>,</w:t>
+      </w:r>
+      <w:r>
+        <w:t xml:space="preserve"> 2005</w:t>
       </w:r>
       <w:r>
         <w:t xml:space="preserve">). </w:t>
@@ -663,7 +724,13 @@
         <w:t xml:space="preserve"> generalization, they are not optimal when dealing with sequential audio data. </w:t>
       </w:r>
       <w:r>
-        <w:t xml:space="preserve">In this study we present the use of </w:t>
+        <w:t xml:space="preserve">In this study </w:t>
+      </w:r>
+      <w:r>
+        <w:t>I</w:t>
+      </w:r>
+      <w:r>
+        <w:t xml:space="preserve"> present the use of </w:t>
       </w:r>
       <w:r>
         <w:t xml:space="preserve">Long short-term memory networks </w:t>
@@ -684,7 +751,10 @@
         <w:t>exceptional</w:t>
       </w:r>
       <w:r>
-        <w:t xml:space="preserve"> ability to learn valuable long-term dependencies and forget invaluable dependencies</w:t>
+        <w:t xml:space="preserve"> ability to learn valuable long-term dependencies and forget invaluable </w:t>
+      </w:r>
+      <w:r>
+        <w:t>information</w:t>
       </w:r>
       <w:r>
         <w:t xml:space="preserve"> (</w:t>
@@ -702,6 +772,9 @@
         <w:t>Schmidhuber</w:t>
       </w:r>
       <w:proofErr w:type="spellEnd"/>
+      <w:r>
+        <w:t>,</w:t>
+      </w:r>
       <w:r>
         <w:t xml:space="preserve"> 1997</w:t>
       </w:r>
@@ -724,7 +797,10 @@
         <w:ind w:firstLine="720"/>
       </w:pPr>
       <w:r>
-        <w:t xml:space="preserve">We specifically focus on </w:t>
+        <w:t>I</w:t>
+      </w:r>
+      <w:r>
+        <w:t xml:space="preserve"> specifically focus on </w:t>
       </w:r>
       <w:r>
         <w:t xml:space="preserve">English </w:t>
@@ -766,31 +842,55 @@
         <w:t xml:space="preserve"> </w:t>
       </w:r>
       <w:r>
-        <w:t xml:space="preserve">the true purpose of this study is to provide </w:t>
-      </w:r>
-      <w:r>
-        <w:t>optimality to phone classification with LSTMs</w:t>
+        <w:t xml:space="preserve">the true purpose of this study is </w:t>
+      </w:r>
+      <w:r>
+        <w:t xml:space="preserve">to provide the grounds for these networks </w:t>
+      </w:r>
+      <w:r>
+        <w:t>to</w:t>
+      </w:r>
+      <w:r>
+        <w:t xml:space="preserve"> generalize </w:t>
+      </w:r>
+      <w:r>
+        <w:t>to</w:t>
       </w:r>
       <w:r>
         <w:t xml:space="preserve"> </w:t>
       </w:r>
       <w:r>
-        <w:t xml:space="preserve">which </w:t>
-      </w:r>
-      <w:r>
-        <w:t>may be able to</w:t>
-      </w:r>
-      <w:r>
-        <w:t xml:space="preserve"> generalize </w:t>
-      </w:r>
-      <w:r>
-        <w:t>to</w:t>
+        <w:t xml:space="preserve">less prominent languages that face the risk of extinction. </w:t>
+      </w:r>
+      <w:r>
+        <w:t>As we can provide these language</w:t>
+      </w:r>
+      <w:r>
+        <w:t>s</w:t>
+      </w:r>
+      <w:r>
+        <w:t xml:space="preserve"> with computational linguistic</w:t>
       </w:r>
       <w:r>
         <w:t xml:space="preserve"> </w:t>
       </w:r>
       <w:r>
-        <w:t xml:space="preserve">less prominent languages that face the risk of extinction. </w:t>
+        <w:t>resources,</w:t>
+      </w:r>
+      <w:r>
+        <w:t xml:space="preserve"> we can </w:t>
+      </w:r>
+      <w:r>
+        <w:t xml:space="preserve">hopefully </w:t>
+      </w:r>
+      <w:r>
+        <w:t>prolong their life</w:t>
+      </w:r>
+      <w:r>
+        <w:t xml:space="preserve"> in this era of information technology</w:t>
+      </w:r>
+      <w:r>
+        <w:t xml:space="preserve">. </w:t>
       </w:r>
       <w:r>
         <w:t xml:space="preserve">Therefore, the results reflect future performance on these more </w:t>
@@ -830,6 +930,9 @@
         <w:t>architecture of the network</w:t>
       </w:r>
       <w:r>
+        <w:t>,</w:t>
+      </w:r>
+      <w:r>
         <w:t xml:space="preserve"> </w:t>
       </w:r>
       <w:r>
@@ -854,10 +957,28 @@
         <w:t>; the</w:t>
       </w:r>
       <w:r>
-        <w:t xml:space="preserve"> results of our network’s performance are presented in section 3</w:t>
-      </w:r>
-      <w:r>
-        <w:t xml:space="preserve">; in section 4 we discuss the results as well as the anticipations and possible applications for this study. </w:t>
+        <w:t xml:space="preserve"> results of </w:t>
+      </w:r>
+      <w:r>
+        <w:t>the</w:t>
+      </w:r>
+      <w:r>
+        <w:t xml:space="preserve"> network’s performance are presented in section 3</w:t>
+      </w:r>
+      <w:r>
+        <w:t>;</w:t>
+      </w:r>
+      <w:r>
+        <w:t xml:space="preserve"> and</w:t>
+      </w:r>
+      <w:r>
+        <w:t xml:space="preserve"> in section 4 </w:t>
+      </w:r>
+      <w:r>
+        <w:t>I</w:t>
+      </w:r>
+      <w:r>
+        <w:t xml:space="preserve"> discuss the results as well as the anticipations and possible applications for this study. </w:t>
       </w:r>
     </w:p>
     <w:p>
@@ -889,7 +1010,13 @@
         <w:t xml:space="preserve">: </w:t>
       </w:r>
       <w:r>
-        <w:t xml:space="preserve">The dataset we utilized was obtained from </w:t>
+        <w:t xml:space="preserve">The dataset </w:t>
+      </w:r>
+      <w:r>
+        <w:t>I</w:t>
+      </w:r>
+      <w:r>
+        <w:t xml:space="preserve"> utilized was obtained from </w:t>
       </w:r>
       <w:r>
         <w:t xml:space="preserve">the </w:t>
@@ -1067,15 +1194,25 @@
         <w:pStyle w:val="ACLTextFirstLine"/>
         <w:ind w:firstLine="0"/>
         <w:jc w:val="center"/>
+        <w:rPr>
+          <w:sz w:val="20"/>
+          <w:szCs w:val="20"/>
+        </w:rPr>
       </w:pPr>
       <w:r>
         <w:rPr>
           <w:b/>
           <w:bCs/>
+          <w:sz w:val="20"/>
+          <w:szCs w:val="20"/>
         </w:rPr>
         <w:t>Fig. 1:</w:t>
       </w:r>
       <w:r>
+        <w:rPr>
+          <w:sz w:val="20"/>
+          <w:szCs w:val="20"/>
+        </w:rPr>
         <w:t xml:space="preserve"> English Vowel Phonemes</w:t>
       </w:r>
     </w:p>
@@ -1118,7 +1255,25 @@
         <w:t xml:space="preserve"> </w:t>
       </w:r>
       <w:r>
-        <w:t xml:space="preserve">After obtaining the data we transformed each audio file into Mel Frequency Cepstral Coefficients (MFCC). We chose to utilize MFCCs because of their inherent ability to accurately model human auditory </w:t>
+        <w:t>After obtaining the data</w:t>
+      </w:r>
+      <w:r>
+        <w:t>,</w:t>
+      </w:r>
+      <w:r>
+        <w:t xml:space="preserve"> </w:t>
+      </w:r>
+      <w:r>
+        <w:t>I</w:t>
+      </w:r>
+      <w:r>
+        <w:t xml:space="preserve"> transformed each audio file into Mel Frequency Cepstral Coefficients (MFCC). </w:t>
+      </w:r>
+      <w:r>
+        <w:t>I</w:t>
+      </w:r>
+      <w:r>
+        <w:t xml:space="preserve"> chose to utilize MFCCs because of their inherent ability to accurately model human auditory </w:t>
       </w:r>
       <w:r>
         <w:t>perception</w:t>
@@ -1127,7 +1282,7 @@
         <w:t xml:space="preserve">. </w:t>
       </w:r>
       <w:r>
-        <w:t xml:space="preserve">As humans have trouble distinguishing between high frequency sounds, MFCCs accurately model this </w:t>
+        <w:t xml:space="preserve">As humans have trouble distinguishing between high frequency sounds, MFCCs model this </w:t>
       </w:r>
       <w:r>
         <w:t>quality</w:t>
@@ -1142,7 +1297,10 @@
         <w:t xml:space="preserve">. </w:t>
       </w:r>
       <w:r>
-        <w:t xml:space="preserve">Our MFCC feature set </w:t>
+        <w:t>The</w:t>
+      </w:r>
+      <w:r>
+        <w:t xml:space="preserve"> MFCC feature set </w:t>
       </w:r>
       <w:r>
         <w:t xml:space="preserve">contains a total of </w:t>
@@ -1166,7 +1324,13 @@
         <w:ind w:firstLine="720"/>
       </w:pPr>
       <w:r>
-        <w:t xml:space="preserve">Because the network we utilized </w:t>
+        <w:t xml:space="preserve">Because the network </w:t>
+      </w:r>
+      <w:r>
+        <w:t>I</w:t>
+      </w:r>
+      <w:r>
+        <w:t xml:space="preserve"> utilized </w:t>
       </w:r>
       <w:r>
         <w:t>wa</w:t>
@@ -1175,7 +1339,25 @@
         <w:t>s</w:t>
       </w:r>
       <w:r>
-        <w:t xml:space="preserve"> supervised we needed to provide training labels for our input.</w:t>
+        <w:t xml:space="preserve"> supervised </w:t>
+      </w:r>
+      <w:r>
+        <w:t>I</w:t>
+      </w:r>
+      <w:r>
+        <w:t xml:space="preserve"> needed to provide training labels for </w:t>
+      </w:r>
+      <w:r>
+        <w:t>the</w:t>
+      </w:r>
+      <w:r>
+        <w:t xml:space="preserve"> input</w:t>
+      </w:r>
+      <w:r>
+        <w:t>s</w:t>
+      </w:r>
+      <w:r>
+        <w:t>.</w:t>
       </w:r>
       <w:r>
         <w:t xml:space="preserve"> These labels were formatted as one hot encoded </w:t>
@@ -1278,6 +1460,8 @@
         <w:jc w:val="center"/>
         <w:rPr>
           <w:rFonts w:ascii="Times" w:hAnsi="Times"/>
+          <w:sz w:val="20"/>
+          <w:szCs w:val="20"/>
           <w14:textOutline w14:w="9525" w14:cap="rnd" w14:cmpd="sng" w14:algn="ctr">
             <w14:noFill/>
             <w14:prstDash w14:val="solid"/>
@@ -1290,6 +1474,8 @@
           <w:rFonts w:ascii="Times" w:hAnsi="Times"/>
           <w:b/>
           <w:bCs/>
+          <w:sz w:val="20"/>
+          <w:szCs w:val="20"/>
           <w14:textOutline w14:w="9525" w14:cap="rnd" w14:cmpd="sng" w14:algn="ctr">
             <w14:noFill/>
             <w14:prstDash w14:val="solid"/>
@@ -1301,35 +1487,15 @@
       <w:r>
         <w:rPr>
           <w:rFonts w:ascii="Times" w:hAnsi="Times"/>
+          <w:sz w:val="20"/>
+          <w:szCs w:val="20"/>
           <w14:textOutline w14:w="9525" w14:cap="rnd" w14:cmpd="sng" w14:algn="ctr">
             <w14:noFill/>
             <w14:prstDash w14:val="solid"/>
             <w14:bevel/>
           </w14:textOutline>
         </w:rPr>
-        <w:t xml:space="preserve"> Mel Frequency Cepstral</w:t>
-      </w:r>
-      <w:r>
-        <w:rPr>
-          <w:rFonts w:ascii="Times" w:hAnsi="Times"/>
-          <w14:textOutline w14:w="9525" w14:cap="rnd" w14:cmpd="sng" w14:algn="ctr">
-            <w14:noFill/>
-            <w14:prstDash w14:val="solid"/>
-            <w14:bevel/>
-          </w14:textOutline>
-        </w:rPr>
-        <w:t xml:space="preserve"> </w:t>
-      </w:r>
-      <w:r>
-        <w:rPr>
-          <w:rFonts w:ascii="Times" w:hAnsi="Times"/>
-          <w14:textOutline w14:w="9525" w14:cap="rnd" w14:cmpd="sng" w14:algn="ctr">
-            <w14:noFill/>
-            <w14:prstDash w14:val="solid"/>
-            <w14:bevel/>
-          </w14:textOutline>
-        </w:rPr>
-        <w:t>Coefficients on an Audio Signal</w:t>
+        <w:t xml:space="preserve"> Mel Frequency Cepstral Coefficients on an Audio Signal</w:t>
       </w:r>
     </w:p>
     <w:p>
@@ -1365,7 +1531,13 @@
         <w:t xml:space="preserve"> </w:t>
       </w:r>
       <w:r>
-        <w:t>As mentioned above, we chose to utilize an LSTM network to process each audio file</w:t>
+        <w:t xml:space="preserve">As mentioned above, </w:t>
+      </w:r>
+      <w:r>
+        <w:t>I</w:t>
+      </w:r>
+      <w:r>
+        <w:t xml:space="preserve"> chose to utilize an LSTM network to process each audio file</w:t>
       </w:r>
       <w:r>
         <w:t xml:space="preserve"> (see figure 3 for LSTM architecture)</w:t>
@@ -1385,19 +1557,49 @@
         <w:t xml:space="preserve">, an open source machine learning library. </w:t>
       </w:r>
       <w:r>
-        <w:t>As our goal was to classify a signal as one of 1</w:t>
+        <w:t xml:space="preserve">As </w:t>
+      </w:r>
+      <w:r>
+        <w:t>the</w:t>
+      </w:r>
+      <w:r>
+        <w:t xml:space="preserve"> goal was to classify a</w:t>
+      </w:r>
+      <w:r>
+        <w:t xml:space="preserve">n audio </w:t>
+      </w:r>
+      <w:r>
+        <w:t xml:space="preserve">signal </w:t>
+      </w:r>
+      <w:r>
+        <w:t>into</w:t>
+      </w:r>
+      <w:r>
+        <w:t xml:space="preserve"> one of 1</w:t>
       </w:r>
       <w:r>
         <w:t>2</w:t>
       </w:r>
       <w:r>
-        <w:t xml:space="preserve"> English vowel phonemes, we chose to implement </w:t>
+        <w:t xml:space="preserve"> English vowel phonemes, </w:t>
+      </w:r>
+      <w:r>
+        <w:t>I</w:t>
+      </w:r>
+      <w:r>
+        <w:t xml:space="preserve"> chose to implement </w:t>
       </w:r>
       <w:r>
         <w:t>an LSTM layer</w:t>
       </w:r>
       <w:r>
-        <w:t>, took as in</w:t>
+        <w:t xml:space="preserve">, </w:t>
+      </w:r>
+      <w:r>
+        <w:t xml:space="preserve">which </w:t>
+      </w:r>
+      <w:r>
+        <w:t>took as in</w:t>
       </w:r>
       <w:r>
         <w:t>put a sequence of MFCCs</w:t>
@@ -1415,7 +1617,13 @@
         <w:t>fully connected dense</w:t>
       </w:r>
       <w:r>
-        <w:t xml:space="preserve"> layer that outputs a 12</w:t>
+        <w:t xml:space="preserve"> layer that output</w:t>
+      </w:r>
+      <w:r>
+        <w:t xml:space="preserve"> </w:t>
+      </w:r>
+      <w:r>
+        <w:t>a 12</w:t>
       </w:r>
       <w:r>
         <w:t>-</w:t>
@@ -1424,7 +1632,13 @@
         <w:t xml:space="preserve">dimensional vector. </w:t>
       </w:r>
       <w:r>
-        <w:t>The LSTM layer contained 100 memory units and the dense layer utilized a sigmoid activation function.</w:t>
+        <w:t xml:space="preserve">The LSTM layer contained 100 memory units </w:t>
+      </w:r>
+      <w:r>
+        <w:t>while</w:t>
+      </w:r>
+      <w:r>
+        <w:t xml:space="preserve"> the dense layer utilized a sigmoid activation function.</w:t>
       </w:r>
     </w:p>
     <w:p>
@@ -1518,9 +1732,26 @@
         <w:pStyle w:val="ACLTextFirstLine"/>
         <w:ind w:firstLine="0"/>
         <w:jc w:val="center"/>
-      </w:pPr>
-      <w:r>
-        <w:t>Fig. 3: Long short-term memory network architecture</w:t>
+        <w:rPr>
+          <w:sz w:val="20"/>
+          <w:szCs w:val="20"/>
+        </w:rPr>
+      </w:pPr>
+      <w:r>
+        <w:rPr>
+          <w:b/>
+          <w:bCs/>
+          <w:sz w:val="20"/>
+          <w:szCs w:val="20"/>
+        </w:rPr>
+        <w:t>Fig. 3:</w:t>
+      </w:r>
+      <w:r>
+        <w:rPr>
+          <w:sz w:val="20"/>
+          <w:szCs w:val="20"/>
+        </w:rPr>
+        <w:t xml:space="preserve"> Long short-term memory network architecture</w:t>
       </w:r>
     </w:p>
     <w:p>
@@ -1555,11 +1786,28 @@
         </w:rPr>
         <w:t xml:space="preserve"> </w:t>
       </w:r>
-      <w:r>
-        <w:t xml:space="preserve">We trained the network with a batch size of 32 for a total of 15 epochs. </w:t>
-      </w:r>
-      <w:r>
-        <w:t xml:space="preserve">Because of the small size of our dataset, our network did not need many training iterations in order to reach convergence. </w:t>
+      <w:bookmarkStart w:id="1" w:name="_GoBack"/>
+      <w:bookmarkEnd w:id="1"/>
+      <w:r>
+        <w:t>I</w:t>
+      </w:r>
+      <w:r>
+        <w:t xml:space="preserve"> trained the network with a batch size of 32 for a total of 15 epochs. </w:t>
+      </w:r>
+      <w:r>
+        <w:t xml:space="preserve">Because of the small size of </w:t>
+      </w:r>
+      <w:r>
+        <w:t>the</w:t>
+      </w:r>
+      <w:r>
+        <w:t xml:space="preserve"> dataset, </w:t>
+      </w:r>
+      <w:r>
+        <w:t>the</w:t>
+      </w:r>
+      <w:r>
+        <w:t xml:space="preserve"> network did not need many training iterations in order to reach convergence. </w:t>
       </w:r>
     </w:p>
     <w:p>
@@ -1590,7 +1838,13 @@
       </w:r>
       <w:proofErr w:type="spellEnd"/>
       <w:r>
-        <w:t xml:space="preserve">’ model metric of ‘accuracy’, we obtained </w:t>
+        <w:t xml:space="preserve">’ model metric of ‘accuracy’, </w:t>
+      </w:r>
+      <w:r>
+        <w:t>I</w:t>
+      </w:r>
+      <w:r>
+        <w:t xml:space="preserve"> obtained </w:t>
       </w:r>
       <w:r>
         <w:t>a</w:t>
@@ -1602,7 +1856,13 @@
         <w:t>9</w:t>
       </w:r>
       <w:r>
-        <w:t>% on our training set and an</w:t>
+        <w:t xml:space="preserve">% on </w:t>
+      </w:r>
+      <w:r>
+        <w:t>the</w:t>
+      </w:r>
+      <w:r>
+        <w:t xml:space="preserve"> training set and an</w:t>
       </w:r>
       <w:r>
         <w:t xml:space="preserve"> accuracy of 91.</w:t>
@@ -1611,25 +1871,14 @@
         <w:t>2</w:t>
       </w:r>
       <w:r>
-        <w:t xml:space="preserve">7% on our validation set. </w:t>
-      </w:r>
-    </w:p>
-    <w:p>
-      <w:pPr>
-        <w:pStyle w:val="ACLTextFirstLine"/>
-      </w:pPr>
-    </w:p>
-    <w:p>
-      <w:pPr>
-        <w:rPr>
-          <w:rFonts w:ascii="Times" w:hAnsi="Times"/>
-          <w14:textOutline w14:w="9525" w14:cap="rnd" w14:cmpd="sng" w14:algn="ctr">
-            <w14:noFill/>
-            <w14:prstDash w14:val="solid"/>
-            <w14:bevel/>
-          </w14:textOutline>
-        </w:rPr>
-      </w:pPr>
+        <w:t xml:space="preserve">7% on </w:t>
+      </w:r>
+      <w:r>
+        <w:t>the</w:t>
+      </w:r>
+      <w:r>
+        <w:t xml:space="preserve"> validation set. </w:t>
+      </w:r>
     </w:p>
     <w:p>
       <w:pPr>
@@ -1649,7 +1898,13 @@
         <w:t>,</w:t>
       </w:r>
       <w:r>
-        <w:t xml:space="preserve"> the similarity in performance between the training and validation set indicates that the model was able to avoid overfitting. </w:t>
+        <w:t xml:space="preserve"> the </w:t>
+      </w:r>
+      <w:r>
+        <w:t>high degree of accuracy in the</w:t>
+      </w:r>
+      <w:r>
+        <w:t xml:space="preserve"> validation set indicates that the model was able to avoid overfitting. </w:t>
       </w:r>
     </w:p>
     <w:p>
@@ -1692,17 +1947,36 @@
         <w:t xml:space="preserve"> et al 2012</w:t>
       </w:r>
       <w:r>
-        <w:t>, who utilized SVMs for Phoneme Recognition, our LSTM model achieved a superior accuracy (91.37% vs. 52%).</w:t>
+        <w:t xml:space="preserve">, who utilized SVMs for Phoneme Recognition, </w:t>
+      </w:r>
+      <w:proofErr w:type="gramStart"/>
+      <w:r>
+        <w:t>the</w:t>
+      </w:r>
+      <w:r>
+        <w:t xml:space="preserve"> </w:t>
+      </w:r>
+      <w:r>
+        <w:t xml:space="preserve"> LSTM</w:t>
+      </w:r>
+      <w:proofErr w:type="gramEnd"/>
+      <w:r>
+        <w:t xml:space="preserve"> model achieved a superior accuracy (91.37% vs. 52%).</w:t>
       </w:r>
       <w:r>
         <w:t xml:space="preserve"> These results confirm the notion that LSTMs are optimal for classification on sequential </w:t>
       </w:r>
       <w:r>
-        <w:lastRenderedPageBreak/>
         <w:t>audio data</w:t>
       </w:r>
       <w:r>
-        <w:t xml:space="preserve"> due to their ability to remember valuable long-term dependencies and forget invaluable dependencies. </w:t>
+        <w:t xml:space="preserve"> due to their ability to remember valuable long-term dependencies and forget invaluable </w:t>
+      </w:r>
+      <w:r>
+        <w:t>information</w:t>
+      </w:r>
+      <w:r>
+        <w:t xml:space="preserve">. </w:t>
       </w:r>
     </w:p>
     <w:p>
@@ -1711,6 +1985,7 @@
         <w:spacing w:before="120" w:after="120"/>
       </w:pPr>
       <w:r>
+        <w:lastRenderedPageBreak/>
         <w:t xml:space="preserve">The future for this study is twofold: increase the dataset and apply </w:t>
       </w:r>
       <w:r>
@@ -1720,7 +1995,13 @@
         <w:t xml:space="preserve">o less prominent languages at risk for extinction. </w:t>
       </w:r>
       <w:r>
-        <w:t xml:space="preserve">As referenced in the methodology section our dataset did not need many training iterations to reach convergence. </w:t>
+        <w:t xml:space="preserve">As referenced in the methodology section </w:t>
+      </w:r>
+      <w:r>
+        <w:t>the</w:t>
+      </w:r>
+      <w:r>
+        <w:t xml:space="preserve"> dataset did not need many training iterations to reach convergence. </w:t>
       </w:r>
       <w:r>
         <w:t xml:space="preserve">This is both </w:t>
@@ -1735,7 +2016,13 @@
         <w:t>limiting</w:t>
       </w:r>
       <w:r>
-        <w:t xml:space="preserve">. It is beneficial because we can achieve similar accuracy on languages that are at risk and cannot afford to produce large datasets due to a shortage of speakers. </w:t>
+        <w:t xml:space="preserve">. It is beneficial because </w:t>
+      </w:r>
+      <w:r>
+        <w:t>it</w:t>
+      </w:r>
+      <w:r>
+        <w:t xml:space="preserve"> can achieve similar accuracy on languages that are at risk and cannot afford to produce large datasets due to a shortage of speakers. </w:t>
       </w:r>
       <w:r>
         <w:t>On the other hand</w:t>
@@ -1762,7 +2049,13 @@
         <w:t xml:space="preserve">This step for improvement </w:t>
       </w:r>
       <w:r>
-        <w:t xml:space="preserve">must be dormant until we can find large datasets for at risk languages. </w:t>
+        <w:t xml:space="preserve">must be dormant until </w:t>
+      </w:r>
+      <w:r>
+        <w:t>we</w:t>
+      </w:r>
+      <w:r>
+        <w:t xml:space="preserve"> can find large datasets for at risk languages. </w:t>
       </w:r>
     </w:p>
     <w:p>
@@ -1770,63 +2063,271 @@
         <w:pStyle w:val="ACLTextFirstLine"/>
         <w:spacing w:before="120" w:after="120"/>
       </w:pPr>
-      <w:bookmarkStart w:id="1" w:name="_GoBack"/>
-      <w:bookmarkEnd w:id="1"/>
     </w:p>
     <w:p>
       <w:pPr>
         <w:pStyle w:val="ACLAcknowledgmentsHeader"/>
       </w:pPr>
       <w:r>
-        <w:t>Conclusions</w:t>
+        <w:t>Acknowledgments</w:t>
+      </w:r>
+    </w:p>
+    <w:p>
+      <w:pPr>
+        <w:pStyle w:val="ACLText"/>
+      </w:pPr>
+      <w:r>
+        <w:t xml:space="preserve">I would like to thank Rolando </w:t>
+      </w:r>
+      <w:proofErr w:type="spellStart"/>
+      <w:r>
+        <w:t>Coto</w:t>
+      </w:r>
+      <w:proofErr w:type="spellEnd"/>
+      <w:r>
+        <w:t>-Solano for providing me with helpful guidance on network architecture as well as general mentorship.</w:t>
       </w:r>
     </w:p>
     <w:p>
       <w:pPr>
         <w:pStyle w:val="ACLTextFirstLine"/>
-        <w:spacing w:before="120" w:after="120"/>
-      </w:pPr>
-    </w:p>
-    <w:p>
-      <w:pPr>
-        <w:pStyle w:val="ACLAcknowledgmentsHeader"/>
-      </w:pPr>
-      <w:r>
-        <w:t>Acknowledgments</w:t>
-      </w:r>
-    </w:p>
-    <w:p>
-      <w:pPr>
-        <w:pStyle w:val="ACLText"/>
-      </w:pPr>
-      <w:r>
-        <w:t xml:space="preserve">I would like to thank Rolando </w:t>
-      </w:r>
+      </w:pPr>
+    </w:p>
+    <w:p>
+      <w:pPr>
+        <w:pStyle w:val="ACLReferencesHeader"/>
+      </w:pPr>
+      <w:r>
+        <w:t xml:space="preserve">References </w:t>
+      </w:r>
+    </w:p>
+    <w:p>
+      <w:pPr>
+        <w:pStyle w:val="ACLReferencesText"/>
+      </w:pPr>
+      <w:bookmarkStart w:id="2" w:name="ChandraEtAl1981"/>
       <w:proofErr w:type="spellStart"/>
       <w:r>
-        <w:t>Coto</w:t>
+        <w:t>Amami</w:t>
       </w:r>
       <w:proofErr w:type="spellEnd"/>
       <w:r>
-        <w:t>-Solano for providing me with helpful guidance on network architecture as well as general mentorship.</w:t>
-      </w:r>
-    </w:p>
-    <w:p>
-      <w:pPr>
-        <w:pStyle w:val="ACLReferencesHeader"/>
-      </w:pPr>
-      <w:r>
-        <w:t xml:space="preserve">References </w:t>
+        <w:t xml:space="preserve">, </w:t>
+      </w:r>
+      <w:proofErr w:type="spellStart"/>
+      <w:r>
+        <w:t>Rimah</w:t>
+      </w:r>
+      <w:proofErr w:type="spellEnd"/>
+      <w:r>
+        <w:t>, et al. “Phoneme Recognition Using Support Vector Machine and Different Features Representations.” </w:t>
+      </w:r>
+      <w:r>
+        <w:rPr>
+          <w:i/>
+          <w:iCs/>
+        </w:rPr>
+        <w:t>Advances in Intelligent and Soft Computing Distributed Computing and Artificial Intelligence</w:t>
+      </w:r>
+      <w:r>
+        <w:t>, 2012, pp. 587–595., doi:10.1007/978-3-642-28765-7_71.</w:t>
       </w:r>
     </w:p>
     <w:p>
       <w:pPr>
         <w:pStyle w:val="ACLReferencesText"/>
-        <w:rPr>
-          <w:lang w:eastAsia="en-US"/>
-        </w:rPr>
-      </w:pPr>
-      <w:bookmarkStart w:id="2" w:name="ChandraEtAl1981"/>
+      </w:pPr>
+      <w:r>
+        <w:t xml:space="preserve">Graves, Alex, and Jürgen </w:t>
+      </w:r>
+      <w:proofErr w:type="spellStart"/>
+      <w:r>
+        <w:t>Schmidhuber</w:t>
+      </w:r>
+      <w:proofErr w:type="spellEnd"/>
+      <w:r>
+        <w:t>. “Framewise Phoneme Classification with Bidirectional LSTM and Other Neural Network Architectures.” </w:t>
+      </w:r>
+      <w:r>
+        <w:rPr>
+          <w:i/>
+          <w:iCs/>
+        </w:rPr>
+        <w:t>Neural Networks</w:t>
+      </w:r>
+      <w:r>
+        <w:t xml:space="preserve">, vol. 18, no. 5-6, 2005, pp. 602–610., </w:t>
+      </w:r>
+      <w:proofErr w:type="gramStart"/>
+      <w:r>
+        <w:t>doi:10.1016/j.neunet</w:t>
+      </w:r>
+      <w:proofErr w:type="gramEnd"/>
+      <w:r>
+        <w:t>.2005.06.042.</w:t>
+      </w:r>
+    </w:p>
+    <w:p>
+      <w:pPr>
+        <w:pStyle w:val="ACLReferencesText"/>
+      </w:pPr>
+      <w:r>
+        <w:t xml:space="preserve">Li, </w:t>
+      </w:r>
+      <w:proofErr w:type="spellStart"/>
+      <w:r>
+        <w:t>Fuhai</w:t>
+      </w:r>
+      <w:proofErr w:type="spellEnd"/>
+      <w:r>
+        <w:t>, et al. “MFCC and SVM Based Recognition of Chinese Vowels.” </w:t>
+      </w:r>
+      <w:r>
+        <w:rPr>
+          <w:i/>
+          <w:iCs/>
+        </w:rPr>
+        <w:t>Computational Intelligence and Security Lecture Notes in Computer Science</w:t>
+      </w:r>
+      <w:r>
+        <w:t>, 2005, pp. 812–819., doi:10.1007/11596981_118.</w:t>
+      </w:r>
+    </w:p>
+    <w:p>
+      <w:pPr>
+        <w:pStyle w:val="ACLReferencesText"/>
+      </w:pPr>
+      <w:proofErr w:type="spellStart"/>
+      <w:r>
+        <w:t>Maklin</w:t>
+      </w:r>
+      <w:proofErr w:type="spellEnd"/>
+      <w:r>
+        <w:t xml:space="preserve">, Cory. “LSTM Recurrent Neural Network </w:t>
+      </w:r>
+      <w:proofErr w:type="spellStart"/>
+      <w:r>
+        <w:t>Keras</w:t>
+      </w:r>
+      <w:proofErr w:type="spellEnd"/>
+      <w:r>
+        <w:t xml:space="preserve"> Example.” </w:t>
+      </w:r>
+      <w:r>
+        <w:rPr>
+          <w:i/>
+          <w:iCs/>
+        </w:rPr>
+        <w:t>Medium</w:t>
+      </w:r>
+      <w:r>
+        <w:t>, Towards Data Science, 21 July 2019, towardsdatascience.com/machine-learning-recurrent-neural-networks-and-long-short-term-memory-lstm-python-keras-example-86001ceaaebc.</w:t>
+      </w:r>
+    </w:p>
+    <w:p>
+      <w:pPr>
+        <w:pStyle w:val="ACLReferencesText"/>
+      </w:pPr>
+      <w:r>
+        <w:t xml:space="preserve">Yoon, </w:t>
+      </w:r>
+      <w:proofErr w:type="spellStart"/>
+      <w:r>
+        <w:t>Seunghyun</w:t>
+      </w:r>
+      <w:proofErr w:type="spellEnd"/>
+      <w:r>
+        <w:t>, et al. “Multimodal Speech Emotion Recognition Using Audio and Text.” </w:t>
+      </w:r>
+      <w:r>
+        <w:rPr>
+          <w:i/>
+          <w:iCs/>
+        </w:rPr>
+        <w:t>2018 IEEE Spoken Language Technology Workshop (SLT)</w:t>
+      </w:r>
+      <w:r>
+        <w:t>, 2018, doi:10.1109/slt.2018.8639583.</w:t>
+      </w:r>
+    </w:p>
+    <w:p>
+      <w:pPr>
+        <w:pStyle w:val="ACLReferencesText"/>
+      </w:pPr>
+      <w:r>
+        <w:t>Zhang, Yuanyuan, et al. “Attention Based Fully Convolutional Network for Speech Emotion Recognition.” </w:t>
+      </w:r>
+      <w:r>
+        <w:rPr>
+          <w:i/>
+          <w:iCs/>
+        </w:rPr>
+        <w:t xml:space="preserve">2018 Asia-Pacific Signal and </w:t>
+      </w:r>
+      <w:r>
+        <w:rPr>
+          <w:i/>
+          <w:iCs/>
+        </w:rPr>
+        <w:t>Information Processing Association Annual Summit and Conference (APSIPA ASC)</w:t>
+      </w:r>
+      <w:r>
+        <w:t>, 2018, doi:10.23919/apsipa.2018.8659587.</w:t>
+      </w:r>
+    </w:p>
+    <w:p>
+      <w:pPr>
+        <w:pStyle w:val="ACLReferencesText"/>
+      </w:pPr>
+      <w:proofErr w:type="spellStart"/>
+      <w:r>
+        <w:t>Hochreiter</w:t>
+      </w:r>
+      <w:proofErr w:type="spellEnd"/>
+      <w:r>
+        <w:t xml:space="preserve">, Sepp, and Jürgen </w:t>
+      </w:r>
+      <w:proofErr w:type="spellStart"/>
+      <w:r>
+        <w:t>Schmidhuber</w:t>
+      </w:r>
+      <w:proofErr w:type="spellEnd"/>
+      <w:r>
+        <w:t>. "Long short-term memory." </w:t>
+      </w:r>
+      <w:r>
+        <w:rPr>
+          <w:i/>
+          <w:iCs/>
+        </w:rPr>
+        <w:t>Neural computation</w:t>
+      </w:r>
+      <w:r>
+        <w:t> 9.8 (1997): 1735-1780.</w:t>
+      </w:r>
+    </w:p>
+    <w:p>
+      <w:pPr>
+        <w:pStyle w:val="ACLReferencesText"/>
+      </w:pPr>
+      <w:r>
+        <w:rPr>
+          <w:i/>
+          <w:iCs/>
+        </w:rPr>
+        <w:t>Homepages at WMU</w:t>
+      </w:r>
+      <w:r>
+        <w:t>, homepages.wmich.edu/~</w:t>
+      </w:r>
+      <w:proofErr w:type="spellStart"/>
+      <w:r>
+        <w:t>hillenbr</w:t>
+      </w:r>
+      <w:proofErr w:type="spellEnd"/>
+      <w:r>
+        <w:t>/voweldata.html.</w:t>
+      </w:r>
     </w:p>
     <w:p>
       <w:pPr>
@@ -5465,7 +5966,7 @@
 </file>
 
 <file path=customXml/itemProps1.xml><?xml version="1.0" encoding="utf-8"?>
-<ds:datastoreItem xmlns:ds="http://schemas.openxmlformats.org/officeDocument/2006/customXml" ds:itemID="{5782F48B-6EAA-034A-8D25-0D8D3F1AFF09}">
+<ds:datastoreItem xmlns:ds="http://schemas.openxmlformats.org/officeDocument/2006/customXml" ds:itemID="{23666B1E-52B2-A84A-B037-BF98B0963DB9}">
   <ds:schemaRefs>
     <ds:schemaRef ds:uri="http://schemas.openxmlformats.org/officeDocument/2006/bibliography"/>
   </ds:schemaRefs>

</xml_diff>